<commit_message>
modif et ajouts jusque fevrier 1950
</commit_message>
<xml_diff>
--- a/src/nuclio1947-08-06fr.docx
+++ b/src/nuclio1947-08-06fr.docx
@@ -10,7 +10,7 @@
         <w:t>« </w:t>
       </w:r>
       <w:r>
-        <w:t>Le cyclotron</w:t>
+        <w:t>[Science et technique] Le cyclotron</w:t>
       </w:r>
       <w:r>
         <w:t> »</w:t>
@@ -60,13 +60,7 @@
         <w:t xml:space="preserve">[fr] </w:t>
       </w:r>
       <w:r>
-        <w:t xml:space="preserve">L’article présente le cyclotron, inventé par </w:t>
-      </w:r>
-      <w:r>
-        <w:t xml:space="preserve">le physicien américain </w:t>
-      </w:r>
-      <w:r>
-        <w:t>Ernest Lawrence, comme un instrument majeur de la recherche atomique. Il en décrit le fonctionnement technique, basé sur l’accélération de particules grâce à un champ magnétique et à des ondes haute fréquence, et souligne ses capacités impressionnantes atteintes aussi bien aux États-Unis qu’à l’EPF de Zurich. Considéré comme source de neutrons, l’appareil permet des transmutations nucléaires et la production de radioéléments artificiels, déjà utilisés en biologie et en médecine. L’auteur insiste à la fois sur les dangers liés à ces projectiles et sur les perspectives révolutionnaires ouvertes par la maîtrise de l’énergie intra-atomique, pressentie comme une transformation économique sans précédent.</w:t>
+        <w:t>L’article présente le cyclotron, inventé par le physicien américain Ernest Lawrence, comme un instrument majeur de la recherche atomique. Il en décrit le fonctionnement technique, basé sur l’accélération de particules grâce à un champ magnétique et à des ondes haute fréquence, et souligne ses capacités impressionnantes atteintes aussi bien aux États-Unis qu’à l’EPF de Zurich. Considéré comme source de neutrons, l’appareil permet des transmutations nucléaires et la production de radioéléments artificiels, déjà utilisés en biologie et en médecine. L’auteur insiste à la fois sur les dangers liés à ces projectiles et sur les perspectives révolutionnaires ouvertes par la maîtrise de l’énergie intra-atomique, pressentie comme une transformation économique sans précédent.</w:t>
       </w:r>
     </w:p>
     <w:p>
@@ -122,169 +116,37 @@
         <w:pStyle w:val="NormalWeb"/>
       </w:pPr>
       <w:r>
-        <w:t>L</w:t>
-      </w:r>
-      <w:r>
-        <w:t>’</w:t>
-      </w:r>
-      <w:r>
-        <w:t>un des plus puissants instruments que l</w:t>
-      </w:r>
-      <w:r>
-        <w:t>’</w:t>
-      </w:r>
-      <w:r>
-        <w:t xml:space="preserve">homme ait imaginés, pour dompter les forces de </w:t>
-      </w:r>
-      <w:r>
-        <w:t>l</w:t>
-      </w:r>
-      <w:r>
-        <w:t>a nature, est le cyclotron.</w:t>
-      </w:r>
-    </w:p>
-    <w:p>
-      <w:pPr>
-        <w:pStyle w:val="NormalWeb"/>
-      </w:pPr>
-      <w:r>
-        <w:t>Celui-ci</w:t>
-      </w:r>
-      <w:r>
-        <w:t>,</w:t>
-      </w:r>
-      <w:r>
-        <w:t xml:space="preserve"> considéré comme appartenant à l</w:t>
-      </w:r>
-      <w:r>
-        <w:t>’</w:t>
-      </w:r>
-      <w:r>
-        <w:t>arsenal de l</w:t>
-      </w:r>
-      <w:r>
-        <w:t>’</w:t>
-      </w:r>
-      <w:r>
-        <w:t>artillerie atomique</w:t>
-      </w:r>
-      <w:r>
-        <w:t>,</w:t>
-      </w:r>
-      <w:r>
-        <w:t xml:space="preserve"> est capable de lancer à des vitesses initiales prodigieuses des projectiles qui ne sont autres que des noyaux d</w:t>
-      </w:r>
-      <w:r>
-        <w:t>’</w:t>
-      </w:r>
-      <w:r>
-        <w:t>atomes.</w:t>
-      </w:r>
-    </w:p>
-    <w:p>
-      <w:pPr>
-        <w:pStyle w:val="NormalWeb"/>
-      </w:pPr>
-      <w:r>
-        <w:t>Ces projectiles, à la sortie du cyclotron, sont projetés sur une cible</w:t>
-      </w:r>
-      <w:r>
-        <w:t> ;</w:t>
-      </w:r>
-      <w:r>
-        <w:t xml:space="preserve"> ceux</w:t>
-      </w:r>
-      <w:r>
-        <w:t>-</w:t>
-      </w:r>
-      <w:r>
-        <w:t>ci peuvent être</w:t>
-      </w:r>
-      <w:r>
-        <w:t>,</w:t>
-      </w:r>
-      <w:r>
-        <w:t xml:space="preserve"> par exemple, des noyaux d</w:t>
-      </w:r>
-      <w:r>
-        <w:t>’</w:t>
-      </w:r>
-      <w:r>
-        <w:t>hydrogène ordinaire</w:t>
-      </w:r>
-      <w:r>
-        <w:t xml:space="preserve"> ou</w:t>
-      </w:r>
-      <w:r>
-        <w:t xml:space="preserve"> protons, ou bien des noyaux d</w:t>
-      </w:r>
-      <w:r>
-        <w:t>’</w:t>
-      </w:r>
-      <w:r>
-        <w:t xml:space="preserve">hydrogène lourd ou deutons, ou encore </w:t>
-      </w:r>
-      <w:r>
-        <w:t>des</w:t>
-      </w:r>
-      <w:r>
-        <w:t xml:space="preserve"> noyaux d</w:t>
-      </w:r>
-      <w:r>
-        <w:t>’</w:t>
-      </w:r>
-      <w:r>
-        <w:t>hélium ou particules al</w:t>
-      </w:r>
-      <w:r>
-        <w:t>pha</w:t>
-      </w:r>
-      <w:r>
-        <w:t>.</w:t>
-      </w:r>
-    </w:p>
-    <w:p>
-      <w:pPr>
-        <w:pStyle w:val="NormalWeb"/>
-      </w:pPr>
-      <w:r>
-        <w:t>On a choisi ces</w:t>
-      </w:r>
-      <w:r>
-        <w:t xml:space="preserve"> </w:t>
-      </w:r>
-      <w:r>
-        <w:t>noyaux parce qu</w:t>
-      </w:r>
-      <w:r>
-        <w:t>’</w:t>
-      </w:r>
-      <w:r>
-        <w:t>ils sont stables et sont les seuls que les physiciens sachent produire aujourd</w:t>
-      </w:r>
-      <w:r>
-        <w:t>’</w:t>
-      </w:r>
-      <w:r>
-        <w:t>hui en quantité</w:t>
+        <w:t>L’un des plus puissants instruments que l’homme ait imaginés, pour dompter les forces de la nature, est le cyclotron.</w:t>
+      </w:r>
+    </w:p>
+    <w:p>
+      <w:pPr>
+        <w:pStyle w:val="NormalWeb"/>
+      </w:pPr>
+      <w:r>
+        <w:t>Celui-ci, considéré comme appartenant à l’arsenal de l’artillerie atomique, est capable de lancer à des vitesses initiales prodigieuses des projectiles qui ne sont autres que des noyaux d’atomes.</w:t>
+      </w:r>
+    </w:p>
+    <w:p>
+      <w:pPr>
+        <w:pStyle w:val="NormalWeb"/>
+      </w:pPr>
+      <w:r>
+        <w:t>Ces projectiles, à la sortie du cyclotron, sont projetés sur une cible ; ceux-ci peuvent être, par exemple, des noyaux d’hydrogène ordinaire ou protons, ou bien des noyaux d’hydrogène lourd ou deutons, ou encore des noyaux d’hélium ou particules alpha.</w:t>
+      </w:r>
+    </w:p>
+    <w:p>
+      <w:pPr>
+        <w:pStyle w:val="NormalWeb"/>
+      </w:pPr>
+      <w:r>
+        <w:t>On a choisi ces noyaux parce qu’ils sont stables et sont les seuls que les physiciens sachent produire aujourd’hui en quantité</w:t>
       </w:r>
       <w:r>
         <w:t xml:space="preserve"> suffisante</w:t>
       </w:r>
       <w:r>
-        <w:t xml:space="preserve"> ou que l</w:t>
-      </w:r>
-      <w:r>
-        <w:t>’</w:t>
-      </w:r>
-      <w:r>
-        <w:t>on puisse trouver dans la nature</w:t>
-      </w:r>
-      <w:r>
-        <w:t> ;</w:t>
-      </w:r>
-      <w:r>
-        <w:t xml:space="preserve"> certains corps radioactifs naturels sont en effet des sources de particules alpha.</w:t>
+        <w:t xml:space="preserve"> ou que l’on puisse trouver dans la nature ; certains corps radioactifs naturels sont en effet des sources de particules alpha.</w:t>
       </w:r>
     </w:p>
     <w:p>
@@ -293,113 +155,23 @@
       </w:pPr>
       <w:r>
         <w:lastRenderedPageBreak/>
-        <w:t>Généralement, le cyclotron n</w:t>
-      </w:r>
-      <w:r>
-        <w:t>’</w:t>
-      </w:r>
-      <w:r>
-        <w:t>est pas utilisé pour bombarder directement les éléments que l</w:t>
-      </w:r>
-      <w:r>
-        <w:t>’</w:t>
-      </w:r>
-      <w:r>
-        <w:t>on veut transformer</w:t>
-      </w:r>
-      <w:r>
-        <w:t> ;</w:t>
-      </w:r>
-      <w:r>
-        <w:t xml:space="preserve"> il est employé comme source de neutrons. Les neutrons, dépourvus de toute charge électrique</w:t>
-      </w:r>
-      <w:r>
-        <w:t>,</w:t>
-      </w:r>
-      <w:r>
-        <w:t xml:space="preserve"> éprouvent moins de difficultés que les particules, chargées électriquement</w:t>
-      </w:r>
-      <w:r>
-        <w:t>,</w:t>
-      </w:r>
-      <w:r>
-        <w:t xml:space="preserve"> à franchir la barrière de potentiel qui d</w:t>
-      </w:r>
-      <w:r>
-        <w:t>é</w:t>
-      </w:r>
-      <w:r>
-        <w:t>fend le noyau.</w:t>
-      </w:r>
-    </w:p>
-    <w:p>
-      <w:pPr>
-        <w:pStyle w:val="NormalWeb"/>
-      </w:pPr>
-      <w:r>
-        <w:t>Ils constituent aujourd</w:t>
-      </w:r>
-      <w:r>
-        <w:t>’</w:t>
-      </w:r>
-      <w:r>
-        <w:t>hui le moyen le plus efficace que nous possédions pour transmuter les éléments. Le cyclotron utilise le plus souvent la réaction des deutons sur le lithium</w:t>
-      </w:r>
-      <w:r>
-        <w:t> :</w:t>
-      </w:r>
-      <w:r>
-        <w:t xml:space="preserve"> le projectile lancé par l</w:t>
-      </w:r>
-      <w:r>
-        <w:t>’</w:t>
-      </w:r>
-      <w:r>
-        <w:t>appareil heurte une cible garnie de lithium</w:t>
-      </w:r>
-      <w:r>
-        <w:t> ;</w:t>
-      </w:r>
-      <w:r>
-        <w:t xml:space="preserve"> il fracasse les noyaux de lithium en donnant naissance à de l</w:t>
-      </w:r>
-      <w:r>
-        <w:t>’</w:t>
-      </w:r>
-      <w:r>
-        <w:t>hélium</w:t>
-      </w:r>
-      <w:r>
-        <w:t>,</w:t>
-      </w:r>
-      <w:r>
-        <w:t xml:space="preserve"> avec une abondante projection de neutrons.</w:t>
-      </w:r>
-    </w:p>
-    <w:p>
-      <w:pPr>
-        <w:pStyle w:val="NormalWeb"/>
-      </w:pPr>
-      <w:r>
-        <w:t>Le cyclotron, inventé par le physicien américain Lawrence, est le générateur à très grande vitesse le plus élégant et le plus ingénieux qui existe</w:t>
-      </w:r>
-      <w:r>
-        <w:t> ;</w:t>
-      </w:r>
-      <w:r>
-        <w:t xml:space="preserve"> dans cet appareil, une tension relativement basse, mais alternative, à haute fréquence, accélère plusieurs fois le même atome. La particule, se déplaçant de plus en plus rapidement</w:t>
-      </w:r>
-      <w:r>
-        <w:t>,</w:t>
-      </w:r>
-      <w:r>
-        <w:t xml:space="preserve"> doit toujours être ramenée en synchronisme dans le champ électrique alternatif</w:t>
-      </w:r>
-      <w:r>
-        <w:t> ;</w:t>
-      </w:r>
-      <w:r>
-        <w:t xml:space="preserve"> sa déviation est obtenue par un fort champ magnétique.</w:t>
+        <w:t>Généralement, le cyclotron n’est pas utilisé pour bombarder directement les éléments que l’on veut transformer ; il est employé comme source de neutrons. Les neutrons, dépourvus de toute charge électrique, éprouvent moins de difficultés que les particules, chargées électriquement, à franchir la barrière de potentiel qui défend le noyau.</w:t>
+      </w:r>
+    </w:p>
+    <w:p>
+      <w:pPr>
+        <w:pStyle w:val="NormalWeb"/>
+      </w:pPr>
+      <w:r>
+        <w:t>Ils constituent aujourd’hui le moyen le plus efficace que nous possédions pour transmuter les éléments. Le cyclotron utilise le plus souvent la réaction des deutons sur le lithium : le projectile lancé par l’appareil heurte une cible garnie de lithium ; il fracasse les noyaux de lithium en donnant naissance à de l’hélium, avec une abondante projection de neutrons.</w:t>
+      </w:r>
+    </w:p>
+    <w:p>
+      <w:pPr>
+        <w:pStyle w:val="NormalWeb"/>
+      </w:pPr>
+      <w:r>
+        <w:t>Le cyclotron, inventé par le physicien américain Lawrence, est le générateur à très grande vitesse le plus élégant et le plus ingénieux qui existe ; dans cet appareil, une tension relativement basse, mais alternative, à haute fréquence, accélère plusieurs fois le même atome. La particule, se déplaçant de plus en plus rapidement, doit toujours être ramenée en synchronisme dans le champ électrique alternatif ; sa déviation est obtenue par un fort champ magnétique.</w:t>
       </w:r>
     </w:p>
     <w:p>
@@ -460,111 +232,39 @@
         <w:pStyle w:val="NormalWeb"/>
       </w:pPr>
       <w:r>
-        <w:t>Les deux moitiés A et B (voir figure) d</w:t>
-      </w:r>
-      <w:r>
-        <w:t>’</w:t>
-      </w:r>
-      <w:r>
-        <w:t>une boîte métallique cylindrique, d</w:t>
-      </w:r>
-      <w:r>
-        <w:t>’</w:t>
-      </w:r>
-      <w:r>
-        <w:t>environ 1</w:t>
+        <w:t>Les deux moitiés A et B (voir figure) d’une boîte métallique cylindrique, d’environ 1</w:t>
       </w:r>
       <w:r>
         <w:t> </w:t>
       </w:r>
       <w:r>
-        <w:t>m de diamètre</w:t>
-      </w:r>
-      <w:r>
-        <w:t xml:space="preserve"> </w:t>
-      </w:r>
-      <w:r>
-        <w:t>et 25</w:t>
+        <w:t>m de diamètre et 25</w:t>
       </w:r>
       <w:r>
         <w:t> </w:t>
       </w:r>
       <w:r>
-        <w:t>centimètres de haut, dans laquelle on fait un vide très poussé, sont séparées l</w:t>
-      </w:r>
-      <w:r>
-        <w:t>’</w:t>
-      </w:r>
-      <w:r>
-        <w:t>une de l</w:t>
-      </w:r>
-      <w:r>
-        <w:t>’</w:t>
-      </w:r>
-      <w:r>
-        <w:t>autre par un intervalle diamétral.</w:t>
-      </w:r>
-    </w:p>
-    <w:p>
-      <w:pPr>
-        <w:pStyle w:val="NormalWeb"/>
-      </w:pPr>
-      <w:r>
-        <w:t>Ces deux parties renferment chacune une électrode d</w:t>
-      </w:r>
-      <w:r>
-        <w:t>’</w:t>
-      </w:r>
-      <w:r>
-        <w:t>accélération, isolée l</w:t>
-      </w:r>
-      <w:r>
-        <w:t>’</w:t>
-      </w:r>
-      <w:r>
-        <w:t>une de l</w:t>
-      </w:r>
-      <w:r>
-        <w:t>’</w:t>
-      </w:r>
-      <w:r>
-        <w:t>autre</w:t>
+        <w:t>centimètres de haut, dans laquelle on fait un vide très poussé, sont séparées l’une de l’autre par un intervalle diamétral.</w:t>
+      </w:r>
+    </w:p>
+    <w:p>
+      <w:pPr>
+        <w:pStyle w:val="NormalWeb"/>
+      </w:pPr>
+      <w:r>
+        <w:t>Ces deux parties renferment chacune une électrode d’accélération, isolée l’une de l’autre</w:t>
       </w:r>
       <w:r>
         <w:t>,</w:t>
       </w:r>
       <w:r>
-        <w:t xml:space="preserve"> ainsi que de la boîte métallique. Elles sont reliées au pôle d</w:t>
-      </w:r>
-      <w:r>
-        <w:t>’</w:t>
-      </w:r>
-      <w:r>
-        <w:t>un générateur de courant de très haute fréquence, sous une tension d</w:t>
-      </w:r>
-      <w:r>
-        <w:t>’</w:t>
-      </w:r>
-      <w:r>
-        <w:t>environ 50</w:t>
-      </w:r>
-      <w:r>
-        <w:t> </w:t>
-      </w:r>
-      <w:r>
-        <w:t xml:space="preserve">000 volts. De plus, la </w:t>
+        <w:t xml:space="preserve"> ainsi que de la boîte métallique. Elles sont reliées au pôle d’un générateur de courant de très haute fréquence, sous une tension d’environ 50 000 volts. De plus, la </w:t>
       </w:r>
       <w:r>
         <w:t>boîte</w:t>
       </w:r>
       <w:r>
-        <w:t xml:space="preserve"> est placée dans le champ d</w:t>
-      </w:r>
-      <w:r>
-        <w:t>’</w:t>
-      </w:r>
-      <w:r>
-        <w:t>un puissant électro-aimant</w:t>
+        <w:t xml:space="preserve"> est placée dans le champ d’un puissant électro-aimant</w:t>
       </w:r>
       <w:r>
         <w:t>,</w:t>
@@ -593,39 +293,15 @@
         <w:t>’</w:t>
       </w:r>
       <w:r>
-        <w:t>ions qui émet des noyaux d</w:t>
-      </w:r>
-      <w:r>
-        <w:t>’</w:t>
-      </w:r>
-      <w:r>
-        <w:t>atomes positifs entre les deux électrodes.</w:t>
-      </w:r>
-    </w:p>
-    <w:p>
-      <w:pPr>
-        <w:pStyle w:val="NormalWeb"/>
-      </w:pPr>
-      <w:r>
-        <w:t>Supposons qu</w:t>
-      </w:r>
-      <w:r>
-        <w:t>’</w:t>
-      </w:r>
-      <w:r>
-        <w:t>il s</w:t>
-      </w:r>
-      <w:r>
-        <w:t>’</w:t>
-      </w:r>
-      <w:r>
-        <w:t>agisse d</w:t>
-      </w:r>
-      <w:r>
-        <w:t>’</w:t>
-      </w:r>
-      <w:r>
-        <w:t>un noyau positif</w:t>
+        <w:t>ions qui émet des noyaux d’atomes positifs entre les deux électrodes.</w:t>
+      </w:r>
+    </w:p>
+    <w:p>
+      <w:pPr>
+        <w:pStyle w:val="NormalWeb"/>
+      </w:pPr>
+      <w:r>
+        <w:t>Supposons qu’il s’agisse d’un noyau positif</w:t>
       </w:r>
       <w:r>
         <w:t>,</w:t>
@@ -646,147 +322,51 @@
         <w:t>,</w:t>
       </w:r>
       <w:r>
-        <w:t xml:space="preserve"> introduit dans l</w:t>
-      </w:r>
-      <w:r>
-        <w:t>’</w:t>
-      </w:r>
-      <w:r>
-        <w:t>intervalle des deux parties de la boîte.</w:t>
-      </w:r>
-    </w:p>
-    <w:p>
-      <w:pPr>
-        <w:pStyle w:val="NormalWeb"/>
-      </w:pPr>
-      <w:r>
-        <w:t>À</w:t>
-      </w:r>
-      <w:r>
-        <w:t xml:space="preserve"> un moment donné, l</w:t>
-      </w:r>
-      <w:r>
-        <w:t>’</w:t>
-      </w:r>
-      <w:r>
-        <w:t>un des côtés de la boîte est positif et l</w:t>
-      </w:r>
-      <w:r>
-        <w:t>’</w:t>
-      </w:r>
-      <w:r>
-        <w:t>autre négati</w:t>
-      </w:r>
-      <w:r>
-        <w:t>f ;</w:t>
-      </w:r>
-      <w:r>
-        <w:t xml:space="preserve"> le deuton est attiré dans la partie de la </w:t>
+        <w:t xml:space="preserve"> introduit dans l’intervalle des deux parties de la boîte.</w:t>
+      </w:r>
+    </w:p>
+    <w:p>
+      <w:pPr>
+        <w:pStyle w:val="NormalWeb"/>
+      </w:pPr>
+      <w:r>
+        <w:t xml:space="preserve">À un moment donné, l’un des côtés de la boîte est positif et l’autre négatif ; le deuton est attiré dans la partie de la </w:t>
       </w:r>
       <w:r>
         <w:t>boîte</w:t>
       </w:r>
       <w:r>
-        <w:t xml:space="preserve"> négative. Sous l</w:t>
-      </w:r>
-      <w:r>
-        <w:t>’</w:t>
-      </w:r>
-      <w:r>
-        <w:t>effet de cette attraction, combinée avec l</w:t>
-      </w:r>
-      <w:r>
-        <w:t>’</w:t>
-      </w:r>
-      <w:r>
-        <w:t>action du champ magnétique, il décrit une trajectoire spirale qui</w:t>
+        <w:t xml:space="preserve"> négative. Sous l’effet de cette attraction, combinée avec l’action du champ magnétique, il décrit une trajectoire spirale qui</w:t>
       </w:r>
       <w:r>
         <w:t>,</w:t>
       </w:r>
       <w:r>
-        <w:t xml:space="preserve"> au bout d</w:t>
-      </w:r>
-      <w:r>
-        <w:t>’</w:t>
-      </w:r>
-      <w:r>
-        <w:t>un court laps de temps</w:t>
+        <w:t xml:space="preserve"> au bout d’un court laps de temps</w:t>
       </w:r>
       <w:r>
         <w:t>,</w:t>
       </w:r>
       <w:r>
-        <w:t xml:space="preserve"> l</w:t>
-      </w:r>
-      <w:r>
-        <w:t>’</w:t>
-      </w:r>
-      <w:r>
-        <w:t>amène dans l</w:t>
-      </w:r>
-      <w:r>
-        <w:t>’</w:t>
-      </w:r>
-      <w:r>
-        <w:t xml:space="preserve">autre partie de la </w:t>
+        <w:t xml:space="preserve"> l’amène dans l’autre partie de la </w:t>
       </w:r>
       <w:r>
         <w:t>boîte</w:t>
       </w:r>
       <w:r>
-        <w:t> ;</w:t>
-      </w:r>
-      <w:r>
-        <w:t xml:space="preserve"> mais la fréquence du générateur est choisie telle qu</w:t>
-      </w:r>
-      <w:r>
-        <w:t>’</w:t>
-      </w:r>
-      <w:r>
-        <w:t>à ce moment la polarité des deux moitiés de la boîte ait changé de signe</w:t>
-      </w:r>
-      <w:r>
-        <w:t> ;</w:t>
-      </w:r>
-      <w:r>
-        <w:t xml:space="preserve"> le deuton, en passant de l</w:t>
-      </w:r>
-      <w:r>
-        <w:t>’</w:t>
-      </w:r>
-      <w:r>
-        <w:t>une à l</w:t>
-      </w:r>
-      <w:r>
-        <w:t>’</w:t>
-      </w:r>
-      <w:r>
-        <w:t>autre</w:t>
+        <w:t> ; mais la fréquence du générateur est choisie telle qu’à ce moment la polarité des deux moitiés de la boîte ait changé de signe ; le deuton, en passant de l’une à l’autre</w:t>
       </w:r>
       <w:r>
         <w:t>,</w:t>
       </w:r>
       <w:r>
-        <w:t xml:space="preserve"> subit donc une nouvelle accélération</w:t>
-      </w:r>
-      <w:r>
-        <w:t> ;</w:t>
-      </w:r>
-      <w:r>
-        <w:t xml:space="preserve"> il continue la course spirale et revient </w:t>
+        <w:t xml:space="preserve"> subit donc une nouvelle accélération ; il continue la course spirale et revient </w:t>
       </w:r>
       <w:r>
         <w:t>a</w:t>
       </w:r>
       <w:r>
-        <w:t>u voisinage de l</w:t>
-      </w:r>
-      <w:r>
-        <w:t>’</w:t>
-      </w:r>
-      <w:r>
-        <w:t xml:space="preserve">autre </w:t>
+        <w:t xml:space="preserve">u voisinage de l’autre </w:t>
       </w:r>
       <w:r>
         <w:t>boîte</w:t>
@@ -807,72 +387,27 @@
       </w:pPr>
       <w:r>
         <w:lastRenderedPageBreak/>
-        <w:t>À</w:t>
-      </w:r>
-      <w:r>
-        <w:t xml:space="preserve"> chaque passage d</w:t>
-      </w:r>
-      <w:r>
-        <w:t>’</w:t>
-      </w:r>
-      <w:r>
-        <w:t>une moitié de boîte à l</w:t>
-      </w:r>
-      <w:r>
-        <w:t>’</w:t>
-      </w:r>
-      <w:r>
-        <w:t>autre, la vitesse du projectile augmente et finit par atteindre un chiffre extrêmement élevé. Cette vitesse de rotation de 15</w:t>
-      </w:r>
-      <w:r>
-        <w:t> </w:t>
-      </w:r>
-      <w:r>
-        <w:t>000</w:t>
-      </w:r>
-      <w:r>
-        <w:t> </w:t>
-      </w:r>
-      <w:r>
-        <w:t>000 de tours par seconde</w:t>
+        <w:t>À chaque passage d’une moitié de boîte à l’autre, la vitesse du projectile augmente et finit par atteindre un chiffre extrêmement élevé. Cette vitesse de rotation de 15 000 000 de tours par seconde</w:t>
       </w:r>
       <w:r>
         <w:t>,</w:t>
       </w:r>
       <w:r>
-        <w:t xml:space="preserve"> sur une circonférence de 50</w:t>
-      </w:r>
-      <w:r>
-        <w:t> </w:t>
-      </w:r>
-      <w:r>
-        <w:t>centimètres de rayon</w:t>
+        <w:t xml:space="preserve"> sur une circonférence de 50 centimètres de rayon</w:t>
       </w:r>
       <w:r>
         <w:t>,</w:t>
       </w:r>
       <w:r>
-        <w:t xml:space="preserve"> correspond à 30</w:t>
-      </w:r>
-      <w:r>
-        <w:t> </w:t>
-      </w:r>
-      <w:r>
-        <w:t>000 kilomètres à la seconde, soit un dixième de la vitesse de la lumière.</w:t>
-      </w:r>
-    </w:p>
-    <w:p>
-      <w:pPr>
-        <w:pStyle w:val="NormalWeb"/>
-      </w:pPr>
-      <w:r>
-        <w:t>Le projectile sort à un moment donné de l</w:t>
-      </w:r>
-      <w:r>
-        <w:t>’</w:t>
-      </w:r>
-      <w:r>
-        <w:t>appareil et vient frapper la cible qui</w:t>
+        <w:t xml:space="preserve"> correspond à 30 000 kilomètres à la seconde, soit un dixième de la vitesse de la lumière.</w:t>
+      </w:r>
+    </w:p>
+    <w:p>
+      <w:pPr>
+        <w:pStyle w:val="NormalWeb"/>
+      </w:pPr>
+      <w:r>
+        <w:t>Le projectile sort à un moment donné de l’appareil et vient frapper la cible qui</w:t>
       </w:r>
       <w:r>
         <w:t>,</w:t>
@@ -907,13 +442,7 @@
         <w:t>boîtes,</w:t>
       </w:r>
       <w:r>
-        <w:t xml:space="preserve"> de la puissance de l</w:t>
-      </w:r>
-      <w:r>
-        <w:t>’</w:t>
-      </w:r>
-      <w:r>
-        <w:t>électro</w:t>
+        <w:t xml:space="preserve"> de la puissance de l’électro</w:t>
       </w:r>
       <w:r>
         <w:t>-</w:t>
@@ -927,34 +456,13 @@
         <w:pStyle w:val="NormalWeb"/>
       </w:pPr>
       <w:r>
-        <w:t>L</w:t>
-      </w:r>
-      <w:r>
-        <w:t>’</w:t>
+        <w:t>L’</w:t>
       </w:r>
       <w:r>
         <w:t>É</w:t>
       </w:r>
       <w:r>
-        <w:t>cole polytechnique fédérale de Zurich possède un cyclotron d</w:t>
-      </w:r>
-      <w:r>
-        <w:t>’</w:t>
-      </w:r>
-      <w:r>
-        <w:t>une certaine importance</w:t>
-      </w:r>
-      <w:r>
-        <w:t> :</w:t>
-      </w:r>
-      <w:r>
-        <w:t xml:space="preserve"> l</w:t>
-      </w:r>
-      <w:r>
-        <w:t>’</w:t>
-      </w:r>
-      <w:r>
-        <w:t>électro-aimant, construit par la Fabrique de machines Oerlikon</w:t>
+        <w:t>cole polytechnique fédérale de Zurich possède un cyclotron d’une certaine importance : l’électro-aimant, construit par la Fabrique de machines Oerlikon</w:t>
       </w:r>
       <w:r>
         <w:t>,</w:t>
@@ -984,25 +492,13 @@
         <w:t> </w:t>
       </w:r>
       <w:r>
-        <w:t>000 A/cm dans l</w:t>
-      </w:r>
-      <w:r>
-        <w:t>’</w:t>
-      </w:r>
-      <w:r>
-        <w:t>entrefer de 15</w:t>
+        <w:t>000 A/cm dans l’entrefer de 15</w:t>
       </w:r>
       <w:r>
         <w:t> </w:t>
       </w:r>
       <w:r>
-        <w:t>centimètres. La puissance aux bornes des bobines de l</w:t>
-      </w:r>
-      <w:r>
-        <w:t>’</w:t>
-      </w:r>
-      <w:r>
-        <w:t>électro</w:t>
+        <w:t>centimètres. La puissance aux bornes des bobines de l’électro</w:t>
       </w:r>
       <w:r>
         <w:t>-</w:t>
@@ -1022,13 +518,7 @@
         <w:pStyle w:val="NormalWeb"/>
       </w:pPr>
       <w:r>
-        <w:t>L</w:t>
-      </w:r>
-      <w:r>
-        <w:t>’</w:t>
-      </w:r>
-      <w:r>
-        <w:t xml:space="preserve">installation haute fréquence de ce cyclotron </w:t>
+        <w:t xml:space="preserve">L’installation haute fréquence de ce cyclotron </w:t>
       </w:r>
       <w:r>
         <w:t>a</w:t>
@@ -1046,19 +536,7 @@
         <w:t> </w:t>
       </w:r>
       <w:r>
-        <w:t>Boveri. Il s</w:t>
-      </w:r>
-      <w:r>
-        <w:t>’</w:t>
-      </w:r>
-      <w:r>
-        <w:t>agit d</w:t>
-      </w:r>
-      <w:r>
-        <w:t>’</w:t>
-      </w:r>
-      <w:r>
-        <w:t>un générateur à haute fréquence de 50 kW produisant des ondes courtes de 20 mètres de longueur</w:t>
+        <w:t>Boveri. Il s’agit d’un générateur à haute fréquence de 50 kW produisant des ondes courtes de 20 mètres de longueur</w:t>
       </w:r>
       <w:r>
         <w:t>,</w:t>
@@ -1090,19 +568,13 @@
         <w:t>boîtes</w:t>
       </w:r>
       <w:r>
-        <w:t xml:space="preserve"> a été construite par l</w:t>
-      </w:r>
-      <w:r>
-        <w:t>’</w:t>
+        <w:t xml:space="preserve"> a été construite par l’</w:t>
       </w:r>
       <w:r>
         <w:t>I</w:t>
       </w:r>
       <w:r>
-        <w:t>nstitut de physique de l</w:t>
-      </w:r>
-      <w:r>
-        <w:t>’</w:t>
+        <w:t>nstitut de physique de l’</w:t>
       </w:r>
       <w:r>
         <w:t>É</w:t>
@@ -1134,31 +606,13 @@
         <w:t>,</w:t>
       </w:r>
       <w:r>
-        <w:t xml:space="preserve"> berceau des cyclotrons, il existe une vingtaine de ces appareils en service dans différentes universités. L</w:t>
-      </w:r>
-      <w:r>
-        <w:t>’</w:t>
-      </w:r>
-      <w:r>
-        <w:t>un d</w:t>
-      </w:r>
-      <w:r>
-        <w:t>’</w:t>
-      </w:r>
-      <w:r>
-        <w:t>eux se trouvant à</w:t>
+        <w:t xml:space="preserve"> berceau des cyclotrons, il existe une vingtaine de ces appareils en service dans différentes universités. L’un d’eux se trouvant à</w:t>
       </w:r>
       <w:r>
         <w:t xml:space="preserve"> </w:t>
       </w:r>
       <w:r>
-        <w:t>l</w:t>
-      </w:r>
-      <w:r>
-        <w:t>’</w:t>
-      </w:r>
-      <w:r>
-        <w:t>Université de Berkeley, en Californie, a un aimant pesant 400 tonnes et des pôles de 2,5</w:t>
+        <w:t>l’Université de Berkeley, en Californie, a un aimant pesant 400 tonnes et des pôles de 2,5</w:t>
       </w:r>
       <w:r>
         <w:t> </w:t>
@@ -1196,45 +650,15 @@
         <w:t> </w:t>
       </w:r>
       <w:r>
-        <w:t>millions d</w:t>
-      </w:r>
-      <w:r>
-        <w:t>’</w:t>
-      </w:r>
-      <w:r>
-        <w:t>électrons-volts, correspondant à l</w:t>
-      </w:r>
-      <w:r>
-        <w:t>’</w:t>
-      </w:r>
-      <w:r>
-        <w:t>énergie radioactive de l</w:t>
-      </w:r>
-      <w:r>
-        <w:t>’</w:t>
-      </w:r>
-      <w:r>
-        <w:t>ultra-rayonnement cosmique.</w:t>
-      </w:r>
-    </w:p>
-    <w:p>
-      <w:pPr>
-        <w:pStyle w:val="NormalWeb"/>
-      </w:pPr>
-      <w:r>
-        <w:t>Nous savons maintenant avec certitude que la transformation des atomes est la formidable source d</w:t>
-      </w:r>
-      <w:r>
-        <w:t>’</w:t>
-      </w:r>
-      <w:r>
-        <w:t>énergie à laquelle la vie des étoiles s</w:t>
-      </w:r>
-      <w:r>
-        <w:t>’</w:t>
-      </w:r>
-      <w:r>
-        <w:t>alimente. Elle fournit</w:t>
+        <w:t>millions d’électrons-volts, correspondant à l’énergie radioactive de l’ultra-rayonnement cosmique.</w:t>
+      </w:r>
+    </w:p>
+    <w:p>
+      <w:pPr>
+        <w:pStyle w:val="NormalWeb"/>
+      </w:pPr>
+      <w:r>
+        <w:t>Nous savons maintenant avec certitude que la transformation des atomes est la formidable source d’énergie à laquelle la vie des étoiles s’alimente. Elle fournit</w:t>
       </w:r>
       <w:r>
         <w:t>,</w:t>
@@ -1246,51 +670,15 @@
         <w:t>,</w:t>
       </w:r>
       <w:r>
-        <w:t xml:space="preserve"> plusieurs millions de fois plus d</w:t>
-      </w:r>
-      <w:r>
-        <w:t>’</w:t>
-      </w:r>
-      <w:r>
-        <w:t>énergie que les réactions chimiques.</w:t>
-      </w:r>
-    </w:p>
-    <w:p>
-      <w:pPr>
-        <w:pStyle w:val="NormalWeb"/>
-      </w:pPr>
-      <w:r>
-        <w:t>Dans le cas du soleil, qui perd par rayonnement des quantités énormes d</w:t>
-      </w:r>
-      <w:r>
-        <w:t>’</w:t>
-      </w:r>
-      <w:r>
-        <w:t>énergie, celui-ci n</w:t>
-      </w:r>
-      <w:r>
-        <w:t>’</w:t>
-      </w:r>
-      <w:r>
-        <w:t>aurait pu subsister que 3000 ans s</w:t>
-      </w:r>
-      <w:r>
-        <w:t>’</w:t>
-      </w:r>
-      <w:r>
-        <w:t>il n</w:t>
-      </w:r>
-      <w:r>
-        <w:t>’</w:t>
-      </w:r>
-      <w:r>
-        <w:t>avait été alimenté que par la combustion du charbon et de l</w:t>
-      </w:r>
-      <w:r>
-        <w:t>’</w:t>
-      </w:r>
-      <w:r>
-        <w:t>oxygène dont cet astre est constitué.</w:t>
+        <w:t xml:space="preserve"> plusieurs millions de fois plus d’énergie que les réactions chimiques.</w:t>
+      </w:r>
+    </w:p>
+    <w:p>
+      <w:pPr>
+        <w:pStyle w:val="NormalWeb"/>
+      </w:pPr>
+      <w:r>
+        <w:t>Dans le cas du soleil, qui perd par rayonnement des quantités énormes d’énergie, celui-ci n’aurait pu subsister que 3000 ans s’il n’avait été alimenté que par la combustion du charbon et de l’oxygène dont cet astre est constitué.</w:t>
       </w:r>
     </w:p>
     <w:p>
@@ -1304,19 +692,7 @@
         <w:t>,</w:t>
       </w:r>
       <w:r>
-        <w:t xml:space="preserve"> si l</w:t>
-      </w:r>
-      <w:r>
-        <w:t>’</w:t>
-      </w:r>
-      <w:r>
-        <w:t>on peut employer ce terme. L</w:t>
-      </w:r>
-      <w:r>
-        <w:t>’</w:t>
-      </w:r>
-      <w:r>
-        <w:t>hydrogène est transformé en hélium, le carbone servant de catalyseur, le phénomène se produisant en cinq étapes et développant environ 150</w:t>
+        <w:t xml:space="preserve"> si l’on peut employer ce terme. L’hydrogène est transformé en hélium, le carbone servant de catalyseur, le phénomène se produisant en cinq étapes et développant environ 150</w:t>
       </w:r>
       <w:r>
         <w:t> </w:t>
@@ -1328,13 +704,7 @@
         <w:t> </w:t>
       </w:r>
       <w:r>
-        <w:t>000 de grandes calories par gramme d</w:t>
-      </w:r>
-      <w:r>
-        <w:t>’</w:t>
-      </w:r>
-      <w:r>
-        <w:t>hydrogène transformé,</w:t>
+        <w:t>000 de grandes calories par gramme d’hydrogène transformé,</w:t>
       </w:r>
     </w:p>
     <w:p>
@@ -1362,43 +732,7 @@
         <w:pStyle w:val="NormalWeb"/>
       </w:pPr>
       <w:r>
-        <w:t>Les projectiles lancés par le cyclotron sont fort dangereux pour l</w:t>
-      </w:r>
-      <w:r>
-        <w:t>’</w:t>
-      </w:r>
-      <w:r>
-        <w:t>homme. Aussi, de grandes précautions doivent être prises dans l</w:t>
-      </w:r>
-      <w:r>
-        <w:t>’</w:t>
-      </w:r>
-      <w:r>
-        <w:t>usage de l</w:t>
-      </w:r>
-      <w:r>
-        <w:t>’</w:t>
-      </w:r>
-      <w:r>
-        <w:t>appareil</w:t>
-      </w:r>
-      <w:r>
-        <w:t> :</w:t>
-      </w:r>
-      <w:r>
-        <w:t xml:space="preserve"> il faut l</w:t>
-      </w:r>
-      <w:r>
-        <w:t>’</w:t>
-      </w:r>
-      <w:r>
-        <w:t>entourer de murs en ciment, maintenant une certaine épaisseur de terre, et la porte qui y donne accès, d</w:t>
-      </w:r>
-      <w:r>
-        <w:t>’</w:t>
-      </w:r>
-      <w:r>
-        <w:t>une construction analogue</w:t>
+        <w:t>Les projectiles lancés par le cyclotron sont fort dangereux pour l’homme. Aussi, de grandes précautions doivent être prises dans l’usage de l’appareil : il faut l’entourer de murs en ciment, maintenant une certaine épaisseur de terre, et la porte qui y donne accès, d’une construction analogue</w:t>
       </w:r>
       <w:r>
         <w:t>,</w:t>
@@ -1425,25 +759,7 @@
         <w:t>,</w:t>
       </w:r>
       <w:r>
-        <w:t xml:space="preserve"> il est une catégorie particulièrement intéressante</w:t>
-      </w:r>
-      <w:r>
-        <w:t> :</w:t>
-      </w:r>
-      <w:r>
-        <w:t xml:space="preserve"> c</w:t>
-      </w:r>
-      <w:r>
-        <w:t>’</w:t>
-      </w:r>
-      <w:r>
-        <w:t>est celle qui donne naissance aux radioéléments artificiels. Certains d</w:t>
-      </w:r>
-      <w:r>
-        <w:t>’</w:t>
-      </w:r>
-      <w:r>
-        <w:t>entre eux ont déjà trouvé de remarquables applications en biologie et en physique.</w:t>
+        <w:t xml:space="preserve"> il est une catégorie particulièrement intéressante : c’est celle qui donne naissance aux radioéléments artificiels. Certains d’entre eux ont déjà trouvé de remarquables applications en biologie et en physique.</w:t>
       </w:r>
     </w:p>
     <w:p>
@@ -1457,25 +773,7 @@
         <w:t>,</w:t>
       </w:r>
       <w:r>
-        <w:t xml:space="preserve"> par exemple, bombardé par les deutons, devient temporairement radioactif. Le rayonnement qu</w:t>
-      </w:r>
-      <w:r>
-        <w:t>’</w:t>
-      </w:r>
-      <w:r>
-        <w:t>il émet permet de suivre et de photographier son parcours et sa répartition dans les tissus vivants, lorsqu</w:t>
-      </w:r>
-      <w:r>
-        <w:t>’</w:t>
-      </w:r>
-      <w:r>
-        <w:t>il est injecté dans le corps de l</w:t>
-      </w:r>
-      <w:r>
-        <w:t>’</w:t>
-      </w:r>
-      <w:r>
-        <w:t>homme ou absorbé.</w:t>
+        <w:t xml:space="preserve"> par exemple, bombardé par les deutons, devient temporairement radioactif. Le rayonnement qu’il émet permet de suivre et de photographier son parcours et sa répartition dans les tissus vivants, lorsqu’il est injecté dans le corps de l’homme ou absorbé.</w:t>
       </w:r>
     </w:p>
     <w:p>
@@ -1489,13 +787,7 @@
         <w:t>,</w:t>
       </w:r>
       <w:r>
-        <w:t xml:space="preserve"> est transformé en phosphate de soude. L</w:t>
-      </w:r>
-      <w:r>
-        <w:t>’</w:t>
-      </w:r>
-      <w:r>
-        <w:t>injection de ce sel dans le corps peut guérir la maladie de la m</w:t>
+        <w:t xml:space="preserve"> est transformé en phosphate de soude. L’injection de ce sel dans le corps peut guérir la maladie de la m</w:t>
       </w:r>
       <w:r>
         <w:t>oe</w:t>
@@ -1515,25 +807,13 @@
         <w:pStyle w:val="NormalWeb"/>
       </w:pPr>
       <w:r>
-        <w:t>Dans le monde entier, de nombreux savants sont maintenant à l</w:t>
-      </w:r>
-      <w:r>
-        <w:t>’</w:t>
-      </w:r>
-      <w:r>
-        <w:t>œuvre</w:t>
+        <w:t>Dans le monde entier, de nombreux savants sont maintenant à l’œuvre</w:t>
       </w:r>
       <w:r>
         <w:t>,</w:t>
       </w:r>
       <w:r>
-        <w:t xml:space="preserve"> armés de cyclotrons, pour étudier les phénomènes de transmutation artificiels. On entrevoit la captation de l</w:t>
-      </w:r>
-      <w:r>
-        <w:t>’</w:t>
-      </w:r>
-      <w:r>
-        <w:t>énergie intra</w:t>
+        <w:t xml:space="preserve"> armés de cyclotrons, pour étudier les phénomènes de transmutation artificiels. On entrevoit la captation de l’énergie intra</w:t>
       </w:r>
       <w:r>
         <w:t>-</w:t>

</xml_diff>